<commit_message>
Read me before you start
</commit_message>
<xml_diff>
--- a/Build/Windows/READ_ME_BEFORE_YOU_START.docx
+++ b/Build/Windows/READ_ME_BEFORE_YOU_START.docx
@@ -302,23 +302,24 @@
           <w:u w:val="single"/>
         </w:rPr>
       </w:pPr>
-      <w:r>
+      <w:bookmarkStart w:id="0" w:name="_GoBack"/>
+      <w:bookmarkEnd w:id="0"/>
+    </w:p>
+    <w:p>
+      <w:pPr>
         <w:rPr>
           <w:sz w:val="28"/>
           <w:szCs w:val="28"/>
           <w:u w:val="single"/>
         </w:rPr>
-        <w:t>STEP 2</w:t>
-      </w:r>
-      <w:bookmarkStart w:id="0" w:name="_GoBack"/>
-      <w:bookmarkEnd w:id="0"/>
+      </w:pPr>
       <w:r>
         <w:rPr>
           <w:sz w:val="28"/>
           <w:szCs w:val="28"/>
           <w:u w:val="single"/>
         </w:rPr>
-        <w:t xml:space="preserve"> : </w:t>
+        <w:t>STEP 2</w:t>
       </w:r>
       <w:r>
         <w:rPr>
@@ -326,59 +327,7 @@
           <w:szCs w:val="28"/>
           <w:u w:val="single"/>
         </w:rPr>
-        <w:t>Install JACK2</w:t>
-      </w:r>
-    </w:p>
-    <w:p/>
-    <w:p>
-      <w:r>
-        <w:tab/>
-      </w:r>
-      <w:r>
-        <w:t xml:space="preserve">The latest release is available at : </w:t>
-      </w:r>
-      <w:hyperlink r:id="rId7" w:history="1">
-        <w:r>
-          <w:rPr>
-            <w:rStyle w:val="Lienhypertexte"/>
-          </w:rPr>
-          <w:t>http://jackaudio.org/downloads/</w:t>
-        </w:r>
-      </w:hyperlink>
-    </w:p>
-    <w:p>
-      <w:pPr>
-        <w:rPr>
-          <w:sz w:val="28"/>
-          <w:szCs w:val="28"/>
-          <w:u w:val="single"/>
-        </w:rPr>
-      </w:pPr>
-    </w:p>
-    <w:p>
-      <w:pPr>
-        <w:rPr>
-          <w:sz w:val="28"/>
-          <w:szCs w:val="28"/>
-          <w:u w:val="single"/>
-        </w:rPr>
-      </w:pPr>
-    </w:p>
-    <w:p>
-      <w:pPr>
-        <w:rPr>
-          <w:sz w:val="28"/>
-          <w:szCs w:val="28"/>
-          <w:u w:val="single"/>
-        </w:rPr>
-      </w:pPr>
-      <w:r>
-        <w:rPr>
-          <w:sz w:val="28"/>
-          <w:szCs w:val="28"/>
-          <w:u w:val="single"/>
-        </w:rPr>
-        <w:t>STEP 3 :</w:t>
+        <w:t> :</w:t>
       </w:r>
       <w:r>
         <w:rPr>

</xml_diff>